<commit_message>
Corrección de estilo MA_03_01_CO
Guió y recursos con corrección de estilo.
</commit_message>
<xml_diff>
--- a/fuentes/contenidos/grado03/guion01/MA_03_01_CO.docx
+++ b/fuentes/contenidos/grado03/guion01/MA_03_01_CO.docx
@@ -38,7 +38,14 @@
           <w:rFonts w:ascii="Times New Roman" w:hAnsi="Times New Roman" w:cs="Times New Roman"/>
           <w:b/>
         </w:rPr>
-        <w:t>Definición de conjunto</w:t>
+        <w:t>La d</w:t>
+      </w:r>
+      <w:r>
+        <w:rPr>
+          <w:rFonts w:ascii="Times New Roman" w:hAnsi="Times New Roman" w:cs="Times New Roman"/>
+          <w:b/>
+        </w:rPr>
+        <w:t>efinición de conjunto</w:t>
       </w:r>
     </w:p>
     <w:p>
@@ -122,7 +129,14 @@
           <w:rFonts w:ascii="Times New Roman" w:hAnsi="Times New Roman" w:cs="Times New Roman"/>
           <w:b/>
         </w:rPr>
-        <w:t>Conjuntos</w:t>
+        <w:t>c</w:t>
+      </w:r>
+      <w:r>
+        <w:rPr>
+          <w:rFonts w:ascii="Times New Roman" w:hAnsi="Times New Roman" w:cs="Times New Roman"/>
+          <w:b/>
+        </w:rPr>
+        <w:t>onjuntos</w:t>
       </w:r>
       <w:r>
         <w:rPr>
@@ -147,7 +161,19 @@
         <w:rPr>
           <w:rFonts w:ascii="Times New Roman" w:hAnsi="Times New Roman" w:cs="Times New Roman"/>
         </w:rPr>
-        <w:t xml:space="preserve">que está en un conjunto se llama </w:t>
+        <w:t xml:space="preserve">que </w:t>
+      </w:r>
+      <w:r>
+        <w:rPr>
+          <w:rFonts w:ascii="Times New Roman" w:hAnsi="Times New Roman" w:cs="Times New Roman"/>
+        </w:rPr>
+        <w:t>hace parte de</w:t>
+      </w:r>
+      <w:r>
+        <w:rPr>
+          <w:rFonts w:ascii="Times New Roman" w:hAnsi="Times New Roman" w:cs="Times New Roman"/>
+        </w:rPr>
+        <w:t xml:space="preserve"> un conjunto se llama </w:t>
       </w:r>
       <w:r>
         <w:rPr>
@@ -162,15 +188,6 @@
         </w:rPr>
         <w:t xml:space="preserve"> del conjunto.</w:t>
       </w:r>
-    </w:p>
-    <w:p>
-      <w:pPr>
-        <w:spacing w:after="0"/>
-        <w:jc w:val="both"/>
-        <w:rPr>
-          <w:rFonts w:ascii="Times New Roman" w:hAnsi="Times New Roman" w:cs="Times New Roman"/>
-        </w:rPr>
-      </w:pPr>
     </w:p>
     <w:p>
       <w:pPr>
@@ -321,7 +338,21 @@
                 <w:rFonts w:ascii="Times New Roman" w:hAnsi="Times New Roman" w:cs="Times New Roman"/>
                 <w:color w:val="000000"/>
               </w:rPr>
-              <w:t>Observando conjuntos</w:t>
+              <w:t>Observa</w:t>
+            </w:r>
+            <w:r>
+              <w:rPr>
+                <w:rFonts w:ascii="Times New Roman" w:hAnsi="Times New Roman" w:cs="Times New Roman"/>
+                <w:color w:val="000000"/>
+              </w:rPr>
+              <w:t>ción de</w:t>
+            </w:r>
+            <w:r>
+              <w:rPr>
+                <w:rFonts w:ascii="Times New Roman" w:hAnsi="Times New Roman" w:cs="Times New Roman"/>
+                <w:color w:val="000000"/>
+              </w:rPr>
+              <w:t xml:space="preserve"> conjuntos</w:t>
             </w:r>
           </w:p>
         </w:tc>
@@ -364,7 +395,42 @@
                 <w:rFonts w:ascii="Times New Roman" w:hAnsi="Times New Roman" w:cs="Times New Roman"/>
                 <w:color w:val="000000"/>
               </w:rPr>
-              <w:t>Imágenes de diferentes conjuntos en los cuales se identifican sus elementos y  la característica común entre ellos</w:t>
+              <w:t>Imágenes de diferentes conjun</w:t>
+            </w:r>
+            <w:r>
+              <w:rPr>
+                <w:rFonts w:ascii="Times New Roman" w:hAnsi="Times New Roman" w:cs="Times New Roman"/>
+                <w:color w:val="000000"/>
+              </w:rPr>
+              <w:t>tos en los cuales se identifican</w:t>
+            </w:r>
+            <w:r>
+              <w:rPr>
+                <w:rFonts w:ascii="Times New Roman" w:hAnsi="Times New Roman" w:cs="Times New Roman"/>
+                <w:color w:val="000000"/>
+              </w:rPr>
+              <w:t xml:space="preserve"> sus elementos y</w:t>
+            </w:r>
+            <w:r>
+              <w:rPr>
+                <w:rFonts w:ascii="Times New Roman" w:hAnsi="Times New Roman" w:cs="Times New Roman"/>
+                <w:color w:val="000000"/>
+              </w:rPr>
+              <w:t xml:space="preserve"> </w:t>
+            </w:r>
+            <w:r>
+              <w:rPr>
+                <w:rFonts w:ascii="Times New Roman" w:hAnsi="Times New Roman" w:cs="Times New Roman"/>
+                <w:color w:val="000000"/>
+              </w:rPr>
+              <w:t>la característica común entre ellos</w:t>
+            </w:r>
+            <w:r>
+              <w:rPr>
+                <w:rFonts w:ascii="Times New Roman" w:hAnsi="Times New Roman" w:cs="Times New Roman"/>
+                <w:color w:val="000000"/>
+              </w:rPr>
+              <w:t>.</w:t>
             </w:r>
           </w:p>
         </w:tc>
@@ -573,7 +639,13 @@
         <w:rPr>
           <w:rFonts w:ascii="Times New Roman" w:hAnsi="Times New Roman" w:cs="Times New Roman"/>
         </w:rPr>
-        <w:t xml:space="preserve"> o un cuadrado, a este estilo de representación se le llama </w:t>
+        <w:t xml:space="preserve"> o un cuadrado. A</w:t>
+      </w:r>
+      <w:r>
+        <w:rPr>
+          <w:rFonts w:ascii="Times New Roman" w:hAnsi="Times New Roman" w:cs="Times New Roman"/>
+        </w:rPr>
+        <w:t xml:space="preserve"> este estilo de representación se le llama </w:t>
       </w:r>
       <w:r>
         <w:rPr>
@@ -587,8 +659,17 @@
           <w:rFonts w:ascii="Times New Roman" w:hAnsi="Times New Roman" w:cs="Times New Roman"/>
           <w:b/>
         </w:rPr>
-        <w:t xml:space="preserve"> de Venn</w:t>
-      </w:r>
+        <w:t xml:space="preserve"> de </w:t>
+      </w:r>
+      <w:proofErr w:type="spellStart"/>
+      <w:r>
+        <w:rPr>
+          <w:rFonts w:ascii="Times New Roman" w:hAnsi="Times New Roman" w:cs="Times New Roman"/>
+          <w:b/>
+        </w:rPr>
+        <w:t>Venn</w:t>
+      </w:r>
+      <w:proofErr w:type="spellEnd"/>
       <w:r>
         <w:rPr>
           <w:rFonts w:ascii="Times New Roman" w:hAnsi="Times New Roman" w:cs="Times New Roman"/>
@@ -1062,7 +1143,39 @@
                 <w:rFonts w:ascii="Times New Roman" w:hAnsi="Times New Roman" w:cs="Times New Roman"/>
                 <w:b/>
               </w:rPr>
-              <w:t>Código Shutterstock (o URL o la ruta en AulaPlaneta)</w:t>
+              <w:t xml:space="preserve">Código </w:t>
+            </w:r>
+            <w:proofErr w:type="spellStart"/>
+            <w:r>
+              <w:rPr>
+                <w:rFonts w:ascii="Times New Roman" w:hAnsi="Times New Roman" w:cs="Times New Roman"/>
+                <w:b/>
+              </w:rPr>
+              <w:t>Shutterstock</w:t>
+            </w:r>
+            <w:proofErr w:type="spellEnd"/>
+            <w:r>
+              <w:rPr>
+                <w:rFonts w:ascii="Times New Roman" w:hAnsi="Times New Roman" w:cs="Times New Roman"/>
+                <w:b/>
+              </w:rPr>
+              <w:t xml:space="preserve"> (o URL o la ruta en </w:t>
+            </w:r>
+            <w:proofErr w:type="spellStart"/>
+            <w:r>
+              <w:rPr>
+                <w:rFonts w:ascii="Times New Roman" w:hAnsi="Times New Roman" w:cs="Times New Roman"/>
+                <w:b/>
+              </w:rPr>
+              <w:t>AulaPlaneta</w:t>
+            </w:r>
+            <w:proofErr w:type="spellEnd"/>
+            <w:r>
+              <w:rPr>
+                <w:rFonts w:ascii="Times New Roman" w:hAnsi="Times New Roman" w:cs="Times New Roman"/>
+                <w:b/>
+              </w:rPr>
+              <w:t>)</w:t>
             </w:r>
           </w:p>
         </w:tc>
@@ -1200,6 +1313,7 @@
                 <w:b/>
                 <w:color w:val="FFFFFF" w:themeColor="background1"/>
               </w:rPr>
+              <w:lastRenderedPageBreak/>
               <w:t>Imagen (fotografía, gráfica o ilustración)</w:t>
             </w:r>
           </w:p>
@@ -1576,7 +1690,39 @@
                 <w:rFonts w:ascii="Times New Roman" w:hAnsi="Times New Roman" w:cs="Times New Roman"/>
                 <w:b/>
               </w:rPr>
-              <w:t>Código Shutterstock (o URL o la ruta en AulaPlaneta)</w:t>
+              <w:t xml:space="preserve">Código </w:t>
+            </w:r>
+            <w:proofErr w:type="spellStart"/>
+            <w:r>
+              <w:rPr>
+                <w:rFonts w:ascii="Times New Roman" w:hAnsi="Times New Roman" w:cs="Times New Roman"/>
+                <w:b/>
+              </w:rPr>
+              <w:t>Shutterstock</w:t>
+            </w:r>
+            <w:proofErr w:type="spellEnd"/>
+            <w:r>
+              <w:rPr>
+                <w:rFonts w:ascii="Times New Roman" w:hAnsi="Times New Roman" w:cs="Times New Roman"/>
+                <w:b/>
+              </w:rPr>
+              <w:t xml:space="preserve"> (o URL o la ruta en </w:t>
+            </w:r>
+            <w:proofErr w:type="spellStart"/>
+            <w:r>
+              <w:rPr>
+                <w:rFonts w:ascii="Times New Roman" w:hAnsi="Times New Roman" w:cs="Times New Roman"/>
+                <w:b/>
+              </w:rPr>
+              <w:t>AulaPlaneta</w:t>
+            </w:r>
+            <w:proofErr w:type="spellEnd"/>
+            <w:r>
+              <w:rPr>
+                <w:rFonts w:ascii="Times New Roman" w:hAnsi="Times New Roman" w:cs="Times New Roman"/>
+                <w:b/>
+              </w:rPr>
+              <w:t>)</w:t>
             </w:r>
           </w:p>
         </w:tc>
@@ -1669,16 +1815,6 @@
     </w:p>
     <w:p>
       <w:pPr>
-        <w:spacing w:after="0"/>
-        <w:rPr>
-          <w:rFonts w:ascii="Times New Roman" w:hAnsi="Times New Roman" w:cs="Times New Roman"/>
-          <w:highlight w:val="yellow"/>
-        </w:rPr>
-      </w:pPr>
-    </w:p>
-    <w:p>
-      <w:pPr>
-        <w:ind w:left="567"/>
         <w:rPr>
           <w:rFonts w:ascii="Times New Roman" w:hAnsi="Times New Roman" w:cs="Times New Roman"/>
         </w:rPr>
@@ -1797,7 +1933,13 @@
               <w:rPr>
                 <w:rFonts w:ascii="Times New Roman" w:hAnsi="Times New Roman" w:cs="Times New Roman"/>
               </w:rPr>
-              <w:t xml:space="preserve">Un conjunto, está conformado por elementos que tienen características comunes. </w:t>
+              <w:t>Un conjunto</w:t>
+            </w:r>
+            <w:r>
+              <w:rPr>
+                <w:rFonts w:ascii="Times New Roman" w:hAnsi="Times New Roman" w:cs="Times New Roman"/>
+              </w:rPr>
+              <w:t xml:space="preserve"> está conformado por elementos que tienen características comunes. </w:t>
             </w:r>
           </w:p>
         </w:tc>
@@ -1805,9 +1947,10 @@
     </w:tbl>
     <w:p>
       <w:pPr>
-        <w:ind w:left="709"/>
-        <w:rPr>
-          <w:rFonts w:ascii="Times New Roman" w:hAnsi="Times New Roman" w:cs="Times New Roman"/>
+        <w:spacing w:after="0"/>
+        <w:rPr>
+          <w:rFonts w:ascii="Times New Roman" w:hAnsi="Times New Roman" w:cs="Times New Roman"/>
+          <w:highlight w:val="yellow"/>
         </w:rPr>
       </w:pPr>
     </w:p>
@@ -1825,6 +1968,7 @@
         <w:spacing w:after="0"/>
         <w:rPr>
           <w:rFonts w:ascii="Times New Roman" w:hAnsi="Times New Roman" w:cs="Times New Roman"/>
+          <w:b/>
         </w:rPr>
       </w:pPr>
       <w:r>
@@ -1845,13 +1989,28 @@
         <w:rPr>
           <w:rFonts w:ascii="Times New Roman" w:hAnsi="Times New Roman" w:cs="Times New Roman"/>
         </w:rPr>
-        <w:t xml:space="preserve">  1.1 </w:t>
-      </w:r>
-      <w:r>
-        <w:rPr>
-          <w:rFonts w:ascii="Times New Roman" w:hAnsi="Times New Roman" w:cs="Times New Roman"/>
-        </w:rPr>
-        <w:t>Notación de los conjuntos</w:t>
+        <w:t xml:space="preserve">  </w:t>
+      </w:r>
+      <w:r>
+        <w:rPr>
+          <w:rFonts w:ascii="Times New Roman" w:hAnsi="Times New Roman" w:cs="Times New Roman"/>
+          <w:b/>
+        </w:rPr>
+        <w:t xml:space="preserve">1.1 </w:t>
+      </w:r>
+      <w:r>
+        <w:rPr>
+          <w:rFonts w:ascii="Times New Roman" w:hAnsi="Times New Roman" w:cs="Times New Roman"/>
+          <w:b/>
+        </w:rPr>
+        <w:t>La n</w:t>
+      </w:r>
+      <w:r>
+        <w:rPr>
+          <w:rFonts w:ascii="Times New Roman" w:hAnsi="Times New Roman" w:cs="Times New Roman"/>
+          <w:b/>
+        </w:rPr>
+        <w:t>otación de los conjuntos</w:t>
       </w:r>
     </w:p>
     <w:p>
@@ -1861,37 +2020,6 @@
           <w:rFonts w:ascii="Times New Roman" w:hAnsi="Times New Roman" w:cs="Times New Roman"/>
         </w:rPr>
       </w:pPr>
-      <w:r>
-        <w:rPr>
-          <w:rFonts w:ascii="Times New Roman" w:hAnsi="Times New Roman" w:cs="Times New Roman"/>
-        </w:rPr>
-        <w:t xml:space="preserve">Cuando se representa un conjunto en un diagrama </w:t>
-      </w:r>
-      <w:r>
-        <w:rPr>
-          <w:rFonts w:ascii="Times New Roman" w:hAnsi="Times New Roman" w:cs="Times New Roman"/>
-        </w:rPr>
-        <w:t xml:space="preserve">de Venn, </w:t>
-      </w:r>
-      <w:r>
-        <w:rPr>
-          <w:rFonts w:ascii="Times New Roman" w:hAnsi="Times New Roman" w:cs="Times New Roman"/>
-        </w:rPr>
-        <w:t xml:space="preserve">se escribe una letra mayúscula para nombrarlo. Por ejemplo, el conjunto de los medios de transporte se puede nombrar con la letra </w:t>
-      </w:r>
-      <w:r>
-        <w:rPr>
-          <w:rFonts w:ascii="Times New Roman" w:hAnsi="Times New Roman" w:cs="Times New Roman"/>
-          <w:i/>
-        </w:rPr>
-        <w:t>T</w:t>
-      </w:r>
-      <w:r>
-        <w:rPr>
-          <w:rFonts w:ascii="Times New Roman" w:hAnsi="Times New Roman" w:cs="Times New Roman"/>
-        </w:rPr>
-        <w:t>.</w:t>
-      </w:r>
     </w:p>
     <w:p>
       <w:pPr>
@@ -1904,13 +2032,46 @@
         <w:rPr>
           <w:rFonts w:ascii="Times New Roman" w:hAnsi="Times New Roman" w:cs="Times New Roman"/>
         </w:rPr>
-        <w:t xml:space="preserve">También se pueden escribir los elementos de un conjunto entre </w:t>
-      </w:r>
-      <w:r>
-        <w:rPr>
-          <w:rFonts w:ascii="Times New Roman" w:hAnsi="Times New Roman" w:cs="Times New Roman"/>
-        </w:rPr>
-        <w:t xml:space="preserve">corchetes: { }. </w:t>
+        <w:t xml:space="preserve">Cuando se representa un conjunto en un diagrama </w:t>
+      </w:r>
+      <w:r>
+        <w:rPr>
+          <w:rFonts w:ascii="Times New Roman" w:hAnsi="Times New Roman" w:cs="Times New Roman"/>
+        </w:rPr>
+        <w:t xml:space="preserve">de </w:t>
+      </w:r>
+      <w:proofErr w:type="spellStart"/>
+      <w:r>
+        <w:rPr>
+          <w:rFonts w:ascii="Times New Roman" w:hAnsi="Times New Roman" w:cs="Times New Roman"/>
+        </w:rPr>
+        <w:t>Venn</w:t>
+      </w:r>
+      <w:proofErr w:type="spellEnd"/>
+      <w:r>
+        <w:rPr>
+          <w:rFonts w:ascii="Times New Roman" w:hAnsi="Times New Roman" w:cs="Times New Roman"/>
+        </w:rPr>
+        <w:t xml:space="preserve"> </w:t>
+      </w:r>
+      <w:r>
+        <w:rPr>
+          <w:rFonts w:ascii="Times New Roman" w:hAnsi="Times New Roman" w:cs="Times New Roman"/>
+        </w:rPr>
+        <w:t xml:space="preserve">se escribe una letra mayúscula para nombrarlo. Por ejemplo, el conjunto de los medios de transporte se puede nombrar con la letra </w:t>
+      </w:r>
+      <w:r>
+        <w:rPr>
+          <w:rFonts w:ascii="Times New Roman" w:hAnsi="Times New Roman" w:cs="Times New Roman"/>
+          <w:i/>
+        </w:rPr>
+        <w:t>T</w:t>
+      </w:r>
+      <w:r>
+        <w:rPr>
+          <w:rFonts w:ascii="Times New Roman" w:hAnsi="Times New Roman" w:cs="Times New Roman"/>
+        </w:rPr>
+        <w:t>.</w:t>
       </w:r>
     </w:p>
     <w:p>
@@ -1920,11 +2081,25 @@
           <w:rFonts w:ascii="Times New Roman" w:hAnsi="Times New Roman" w:cs="Times New Roman"/>
         </w:rPr>
       </w:pPr>
-      <w:r>
-        <w:rPr>
-          <w:rFonts w:ascii="Times New Roman" w:hAnsi="Times New Roman" w:cs="Times New Roman"/>
-        </w:rPr>
-        <w:t xml:space="preserve">Por ejemplo </w:t>
+    </w:p>
+    <w:p>
+      <w:pPr>
+        <w:spacing w:after="0"/>
+        <w:rPr>
+          <w:rFonts w:ascii="Times New Roman" w:hAnsi="Times New Roman" w:cs="Times New Roman"/>
+        </w:rPr>
+      </w:pPr>
+      <w:r>
+        <w:rPr>
+          <w:rFonts w:ascii="Times New Roman" w:hAnsi="Times New Roman" w:cs="Times New Roman"/>
+        </w:rPr>
+        <w:t xml:space="preserve">También se pueden escribir los elementos de un conjunto entre </w:t>
+      </w:r>
+      <w:r>
+        <w:rPr>
+          <w:rFonts w:ascii="Times New Roman" w:hAnsi="Times New Roman" w:cs="Times New Roman"/>
+        </w:rPr>
+        <w:t xml:space="preserve">corchetes: { }. Por ejemplo </w:t>
       </w:r>
       <w:r>
         <w:rPr>
@@ -2108,36 +2283,22 @@
               <w:rPr>
                 <w:rFonts w:ascii="Times New Roman" w:hAnsi="Times New Roman" w:cs="Times New Roman"/>
               </w:rPr>
-              <w:t>Tres conjuntos con tres nombres diferentes y cada diagrama de Venn puede tener una forma distinta. Los pie de imagen deben ir debajo de cada conjunto.</w:t>
-            </w:r>
-          </w:p>
-          <w:p>
-            <w:pPr>
-              <w:rPr>
-                <w:rFonts w:ascii="Times New Roman" w:hAnsi="Times New Roman" w:cs="Times New Roman"/>
-              </w:rPr>
-            </w:pPr>
-          </w:p>
-          <w:p>
-            <w:pPr>
-              <w:rPr>
-                <w:rFonts w:ascii="Times New Roman" w:hAnsi="Times New Roman" w:cs="Times New Roman"/>
-              </w:rPr>
-            </w:pPr>
-          </w:p>
-          <w:p>
-            <w:pPr>
-              <w:rPr>
-                <w:rFonts w:ascii="Times New Roman" w:hAnsi="Times New Roman" w:cs="Times New Roman"/>
-              </w:rPr>
-            </w:pPr>
-          </w:p>
-          <w:p>
-            <w:pPr>
-              <w:rPr>
-                <w:rFonts w:ascii="Times New Roman" w:hAnsi="Times New Roman" w:cs="Times New Roman"/>
-              </w:rPr>
-            </w:pPr>
+              <w:t xml:space="preserve">Tres conjuntos con tres nombres diferentes y cada diagrama de </w:t>
+            </w:r>
+            <w:proofErr w:type="spellStart"/>
+            <w:r>
+              <w:rPr>
+                <w:rFonts w:ascii="Times New Roman" w:hAnsi="Times New Roman" w:cs="Times New Roman"/>
+              </w:rPr>
+              <w:t>Venn</w:t>
+            </w:r>
+            <w:proofErr w:type="spellEnd"/>
+            <w:r>
+              <w:rPr>
+                <w:rFonts w:ascii="Times New Roman" w:hAnsi="Times New Roman" w:cs="Times New Roman"/>
+              </w:rPr>
+              <w:t xml:space="preserve"> puede tener una forma distinta. Los pie de imagen deben ir debajo de cada conjunto.</w:t>
+            </w:r>
           </w:p>
           <w:p>
             <w:pPr>
@@ -2277,7 +2438,39 @@
                 <w:b/>
               </w:rPr>
               <w:lastRenderedPageBreak/>
-              <w:t>Código Shutterstock (o URL o la ruta en AulaPlaneta)</w:t>
+              <w:t xml:space="preserve">Código </w:t>
+            </w:r>
+            <w:proofErr w:type="spellStart"/>
+            <w:r>
+              <w:rPr>
+                <w:rFonts w:ascii="Times New Roman" w:hAnsi="Times New Roman" w:cs="Times New Roman"/>
+                <w:b/>
+              </w:rPr>
+              <w:t>Shutterstock</w:t>
+            </w:r>
+            <w:proofErr w:type="spellEnd"/>
+            <w:r>
+              <w:rPr>
+                <w:rFonts w:ascii="Times New Roman" w:hAnsi="Times New Roman" w:cs="Times New Roman"/>
+                <w:b/>
+              </w:rPr>
+              <w:t xml:space="preserve"> (o URL o la ruta en </w:t>
+            </w:r>
+            <w:proofErr w:type="spellStart"/>
+            <w:r>
+              <w:rPr>
+                <w:rFonts w:ascii="Times New Roman" w:hAnsi="Times New Roman" w:cs="Times New Roman"/>
+                <w:b/>
+              </w:rPr>
+              <w:t>AulaPlaneta</w:t>
+            </w:r>
+            <w:proofErr w:type="spellEnd"/>
+            <w:r>
+              <w:rPr>
+                <w:rFonts w:ascii="Times New Roman" w:hAnsi="Times New Roman" w:cs="Times New Roman"/>
+                <w:b/>
+              </w:rPr>
+              <w:t>)</w:t>
             </w:r>
           </w:p>
         </w:tc>
@@ -2361,13 +2554,6 @@
             <w:pPr>
               <w:rPr>
                 <w:rFonts w:ascii="Times New Roman" w:hAnsi="Times New Roman" w:cs="Times New Roman"/>
-              </w:rPr>
-            </w:pPr>
-          </w:p>
-          <w:p>
-            <w:pPr>
-              <w:rPr>
-                <w:rFonts w:ascii="Times New Roman" w:hAnsi="Times New Roman" w:cs="Times New Roman"/>
                 <w:color w:val="000000"/>
               </w:rPr>
             </w:pPr>
@@ -2388,7 +2574,19 @@
               <w:rPr>
                 <w:rFonts w:ascii="Times New Roman" w:hAnsi="Times New Roman" w:cs="Times New Roman"/>
               </w:rPr>
-              <w:t>={símbolos de las cartas de Póker}</w:t>
+              <w:t xml:space="preserve">={símbolos de </w:t>
+            </w:r>
+            <w:r>
+              <w:rPr>
+                <w:rFonts w:ascii="Times New Roman" w:hAnsi="Times New Roman" w:cs="Times New Roman"/>
+              </w:rPr>
+              <w:t>las cartas de p</w:t>
+            </w:r>
+            <w:r>
+              <w:rPr>
+                <w:rFonts w:ascii="Times New Roman" w:hAnsi="Times New Roman" w:cs="Times New Roman"/>
+              </w:rPr>
+              <w:t>óker}</w:t>
             </w:r>
           </w:p>
         </w:tc>
@@ -2588,7 +2786,30 @@
                 <w:rFonts w:ascii="Times New Roman" w:hAnsi="Times New Roman" w:cs="Times New Roman"/>
                 <w:color w:val="000000"/>
               </w:rPr>
-              <w:t>en diagramas de Venn o en corchetes</w:t>
+              <w:t xml:space="preserve">en diagramas de </w:t>
+            </w:r>
+            <w:proofErr w:type="spellStart"/>
+            <w:r>
+              <w:rPr>
+                <w:rFonts w:ascii="Times New Roman" w:hAnsi="Times New Roman" w:cs="Times New Roman"/>
+                <w:color w:val="000000"/>
+              </w:rPr>
+              <w:t>Venn</w:t>
+            </w:r>
+            <w:proofErr w:type="spellEnd"/>
+            <w:r>
+              <w:rPr>
+                <w:rFonts w:ascii="Times New Roman" w:hAnsi="Times New Roman" w:cs="Times New Roman"/>
+                <w:color w:val="000000"/>
+              </w:rPr>
+              <w:t xml:space="preserve"> o en corchetes</w:t>
+            </w:r>
+            <w:r>
+              <w:rPr>
+                <w:rFonts w:ascii="Times New Roman" w:hAnsi="Times New Roman" w:cs="Times New Roman"/>
+                <w:color w:val="000000"/>
+              </w:rPr>
+              <w:t>.</w:t>
             </w:r>
           </w:p>
         </w:tc>
@@ -2670,6 +2891,20 @@
           <w:rFonts w:ascii="Times New Roman" w:hAnsi="Times New Roman" w:cs="Times New Roman"/>
           <w:b/>
         </w:rPr>
+        <w:t xml:space="preserve"> D</w:t>
+      </w:r>
+      <w:r>
+        <w:rPr>
+          <w:rFonts w:ascii="Times New Roman" w:hAnsi="Times New Roman" w:cs="Times New Roman"/>
+          <w:b/>
+        </w:rPr>
+        <w:t>eterminación</w:t>
+      </w:r>
+      <w:r>
+        <w:rPr>
+          <w:rFonts w:ascii="Times New Roman" w:hAnsi="Times New Roman" w:cs="Times New Roman"/>
+          <w:b/>
+        </w:rPr>
         <w:t xml:space="preserve"> </w:t>
       </w:r>
       <w:r>
@@ -2677,7 +2912,7 @@
           <w:rFonts w:ascii="Times New Roman" w:hAnsi="Times New Roman" w:cs="Times New Roman"/>
           <w:b/>
         </w:rPr>
-        <w:t>Determinación de conjuntos</w:t>
+        <w:t>conjuntos</w:t>
       </w:r>
     </w:p>
     <w:p>
@@ -2700,7 +2935,13 @@
         <w:rPr>
           <w:rFonts w:ascii="Times New Roman" w:hAnsi="Times New Roman" w:cs="Times New Roman"/>
         </w:rPr>
-        <w:t>Un conjunto de puede determinar de</w:t>
+        <w:t>Un conjunto s</w:t>
+      </w:r>
+      <w:r>
+        <w:rPr>
+          <w:rFonts w:ascii="Times New Roman" w:hAnsi="Times New Roman" w:cs="Times New Roman"/>
+        </w:rPr>
+        <w:t>e puede determinar de</w:t>
       </w:r>
       <w:r>
         <w:rPr>
@@ -2868,13 +3109,8 @@
         </w:rPr>
         <w:t>1.2.1 Por extensión</w:t>
       </w:r>
-      <w:r>
-        <w:rPr>
-          <w:rFonts w:ascii="Times New Roman" w:hAnsi="Times New Roman" w:cs="Times New Roman"/>
-          <w:b/>
-        </w:rPr>
-        <w:t xml:space="preserve"> </w:t>
-      </w:r>
+      <w:bookmarkStart w:id="0" w:name="_GoBack"/>
+      <w:bookmarkEnd w:id="0"/>
     </w:p>
     <w:p>
       <w:pPr>
@@ -3045,6 +3281,7 @@
           <w:rFonts w:ascii="Times New Roman" w:hAnsi="Times New Roman" w:cs="Times New Roman"/>
           <w:color w:val="000000"/>
         </w:rPr>
+        <w:lastRenderedPageBreak/>
         <w:t>Para</w:t>
       </w:r>
       <w:r>
@@ -3329,6 +3566,13 @@
               </w:rPr>
               <w:t>Conjuntos determinados por comprensión y por extensión</w:t>
             </w:r>
+            <w:r>
+              <w:rPr>
+                <w:rFonts w:ascii="Times New Roman" w:hAnsi="Times New Roman" w:cs="Times New Roman"/>
+                <w:color w:val="000000"/>
+              </w:rPr>
+              <w:t>.</w:t>
+            </w:r>
           </w:p>
         </w:tc>
       </w:tr>
@@ -3391,7 +3635,14 @@
           <w:rFonts w:ascii="Times New Roman" w:hAnsi="Times New Roman" w:cs="Times New Roman"/>
           <w:b/>
         </w:rPr>
-        <w:t xml:space="preserve"> Relación de pertenencia</w:t>
+        <w:t xml:space="preserve"> La r</w:t>
+      </w:r>
+      <w:r>
+        <w:rPr>
+          <w:rFonts w:ascii="Times New Roman" w:hAnsi="Times New Roman" w:cs="Times New Roman"/>
+          <w:b/>
+        </w:rPr>
+        <w:t>elación de pertenencia</w:t>
       </w:r>
     </w:p>
     <w:p>
@@ -3479,7 +3730,19 @@
         <w:rPr>
           <w:rFonts w:ascii="Times New Roman" w:hAnsi="Times New Roman" w:cs="Times New Roman"/>
         </w:rPr>
-        <w:t>Por ejemplo para el conjunto</w:t>
+        <w:t>Por ejemplo</w:t>
+      </w:r>
+      <w:r>
+        <w:rPr>
+          <w:rFonts w:ascii="Times New Roman" w:hAnsi="Times New Roman" w:cs="Times New Roman"/>
+        </w:rPr>
+        <w:t>,</w:t>
+      </w:r>
+      <w:r>
+        <w:rPr>
+          <w:rFonts w:ascii="Times New Roman" w:hAnsi="Times New Roman" w:cs="Times New Roman"/>
+        </w:rPr>
+        <w:t xml:space="preserve"> para el conjunto</w:t>
       </w:r>
       <w:r>
         <w:rPr>
@@ -3517,7 +3780,13 @@
         <w:rPr>
           <w:rFonts w:ascii="Times New Roman" w:hAnsi="Times New Roman" w:cs="Times New Roman"/>
         </w:rPr>
-        <w:t>Fútbol</w:t>
+        <w:t>F</w:t>
+      </w:r>
+      <w:r>
+        <w:rPr>
+          <w:rFonts w:ascii="Times New Roman" w:hAnsi="Times New Roman" w:cs="Times New Roman"/>
+        </w:rPr>
+        <w:t>útbol</w:t>
       </w:r>
       <w:r>
         <w:rPr>
@@ -3550,6 +3819,13 @@
           <w:i/>
         </w:rPr>
         <w:t>B</w:t>
+      </w:r>
+      <w:r>
+        <w:rPr>
+          <w:rFonts w:ascii="Times New Roman" w:hAnsi="Times New Roman" w:cs="Times New Roman"/>
+          <w:i/>
+        </w:rPr>
+        <w:t>.</w:t>
       </w:r>
     </w:p>
     <w:p>
@@ -3596,6 +3872,13 @@
         </w:rPr>
         <w:t>B</w:t>
       </w:r>
+      <w:r>
+        <w:rPr>
+          <w:rFonts w:ascii="Times New Roman" w:hAnsi="Times New Roman" w:cs="Times New Roman"/>
+          <w:i/>
+        </w:rPr>
+        <w:t>.</w:t>
+      </w:r>
     </w:p>
     <w:p>
       <w:pPr>
@@ -3636,6 +3919,13 @@
         </w:rPr>
         <w:t>B</w:t>
       </w:r>
+      <w:r>
+        <w:rPr>
+          <w:rFonts w:ascii="Times New Roman" w:hAnsi="Times New Roman" w:cs="Times New Roman"/>
+          <w:i/>
+        </w:rPr>
+        <w:t>.</w:t>
+      </w:r>
     </w:p>
     <w:p>
       <w:pPr>
@@ -3675,6 +3965,13 @@
           <w:i/>
         </w:rPr>
         <w:t>B</w:t>
+      </w:r>
+      <w:r>
+        <w:rPr>
+          <w:rFonts w:ascii="Times New Roman" w:hAnsi="Times New Roman" w:cs="Times New Roman"/>
+          <w:i/>
+        </w:rPr>
+        <w:t>.</w:t>
       </w:r>
     </w:p>
     <w:p>
@@ -3755,7 +4052,7 @@
               <w:rPr>
                 <w:rFonts w:ascii="Times New Roman" w:hAnsi="Times New Roman" w:cs="Times New Roman"/>
               </w:rPr>
-              <w:t>PERTENECE Y NO PERTENECE</w:t>
+              <w:t>Pertenece y no pertenece</w:t>
             </w:r>
           </w:p>
         </w:tc>
@@ -3793,20 +4090,43 @@
               <w:rPr>
                 <w:rFonts w:ascii="Times New Roman" w:hAnsi="Times New Roman" w:cs="Times New Roman"/>
               </w:rPr>
-              <w:t>Para simbolizar el pertenece, utilizas el símbolo ϵ.</w:t>
-            </w:r>
-          </w:p>
-          <w:p>
-            <w:pPr>
-              <w:rPr>
-                <w:rFonts w:ascii="Times New Roman" w:hAnsi="Times New Roman" w:cs="Times New Roman"/>
-              </w:rPr>
-            </w:pPr>
-            <w:r>
-              <w:rPr>
-                <w:rFonts w:ascii="Times New Roman" w:hAnsi="Times New Roman" w:cs="Times New Roman"/>
-              </w:rPr>
-              <w:t xml:space="preserve">Para simbolizar no pertenece, utilizas el símbolo </w:t>
+              <w:t>Para s</w:t>
+            </w:r>
+            <w:r>
+              <w:rPr>
+                <w:rFonts w:ascii="Times New Roman" w:hAnsi="Times New Roman" w:cs="Times New Roman"/>
+              </w:rPr>
+              <w:t>imbolizar que un elemento pertenece, utiliza</w:t>
+            </w:r>
+            <w:r>
+              <w:rPr>
+                <w:rFonts w:ascii="Times New Roman" w:hAnsi="Times New Roman" w:cs="Times New Roman"/>
+              </w:rPr>
+              <w:t xml:space="preserve"> el símbolo ϵ.</w:t>
+            </w:r>
+            <w:r>
+              <w:rPr>
+                <w:rFonts w:ascii="Times New Roman" w:hAnsi="Times New Roman" w:cs="Times New Roman"/>
+              </w:rPr>
+              <w:t xml:space="preserve"> </w:t>
+            </w:r>
+            <w:r>
+              <w:rPr>
+                <w:rFonts w:ascii="Times New Roman" w:hAnsi="Times New Roman" w:cs="Times New Roman"/>
+              </w:rPr>
+              <w:t>Para s</w:t>
+            </w:r>
+            <w:r>
+              <w:rPr>
+                <w:rFonts w:ascii="Times New Roman" w:hAnsi="Times New Roman" w:cs="Times New Roman"/>
+              </w:rPr>
+              <w:t>imbolizar que un elemento no pertenece, utiliza</w:t>
+            </w:r>
+            <w:r>
+              <w:rPr>
+                <w:rFonts w:ascii="Times New Roman" w:hAnsi="Times New Roman" w:cs="Times New Roman"/>
+              </w:rPr>
+              <w:t xml:space="preserve"> el símbolo </w:t>
             </w:r>
             <w:r>
               <w:rPr>
@@ -3875,6 +4195,12 @@
         <w:rPr>
           <w:rFonts w:ascii="Times New Roman" w:hAnsi="Times New Roman" w:cs="Times New Roman"/>
         </w:rPr>
+        <w:t>,</w:t>
+      </w:r>
+      <w:r>
+        <w:rPr>
+          <w:rFonts w:ascii="Times New Roman" w:hAnsi="Times New Roman" w:cs="Times New Roman"/>
+        </w:rPr>
         <w:t xml:space="preserve"> es posible</w:t>
       </w:r>
       <w:r>
@@ -3906,7 +4232,13 @@
         <w:rPr>
           <w:rFonts w:ascii="Times New Roman" w:hAnsi="Times New Roman" w:cs="Times New Roman"/>
         </w:rPr>
-        <w:t>perro</w:t>
+        <w:t>P</w:t>
+      </w:r>
+      <w:r>
+        <w:rPr>
+          <w:rFonts w:ascii="Times New Roman" w:hAnsi="Times New Roman" w:cs="Times New Roman"/>
+        </w:rPr>
+        <w:t>erro</w:t>
       </w:r>
       <w:r>
         <w:rPr>
@@ -3927,7 +4259,13 @@
         <w:rPr>
           <w:rFonts w:ascii="Times New Roman" w:hAnsi="Times New Roman" w:cs="Times New Roman"/>
         </w:rPr>
-        <w:t>tigre</w:t>
+        <w:t>T</w:t>
+      </w:r>
+      <w:r>
+        <w:rPr>
+          <w:rFonts w:ascii="Times New Roman" w:hAnsi="Times New Roman" w:cs="Times New Roman"/>
+        </w:rPr>
+        <w:t>igre</w:t>
       </w:r>
       <w:r>
         <w:rPr>
@@ -3964,7 +4302,7 @@
           <w:color w:val="252525"/>
           <w:shd w:val="clear" w:color="auto" w:fill="FFFFFF"/>
         </w:rPr>
-        <w:t>gato</w:t>
+        <w:t>G</w:t>
       </w:r>
       <w:r>
         <w:rPr>
@@ -3972,6 +4310,14 @@
           <w:color w:val="252525"/>
           <w:shd w:val="clear" w:color="auto" w:fill="FFFFFF"/>
         </w:rPr>
+        <w:t>ato</w:t>
+      </w:r>
+      <w:r>
+        <w:rPr>
+          <w:rFonts w:ascii="Times New Roman" w:hAnsi="Times New Roman" w:cs="Times New Roman"/>
+          <w:color w:val="252525"/>
+          <w:shd w:val="clear" w:color="auto" w:fill="FFFFFF"/>
+        </w:rPr>
         <w:t xml:space="preserve"> </w:t>
       </w:r>
       <w:r>
@@ -3995,7 +4341,15 @@
           <w:color w:val="252525"/>
           <w:shd w:val="clear" w:color="auto" w:fill="FFFFFF"/>
         </w:rPr>
-        <w:t>elefante</w:t>
+        <w:t>E</w:t>
+      </w:r>
+      <w:r>
+        <w:rPr>
+          <w:rFonts w:ascii="Times New Roman" w:hAnsi="Times New Roman" w:cs="Times New Roman"/>
+          <w:color w:val="252525"/>
+          <w:shd w:val="clear" w:color="auto" w:fill="FFFFFF"/>
+        </w:rPr>
+        <w:t>lefante</w:t>
       </w:r>
       <w:r>
         <w:rPr>
@@ -4032,8 +4386,13 @@
         <w:rPr>
           <w:rFonts w:ascii="Times New Roman" w:hAnsi="Times New Roman" w:cs="Times New Roman"/>
         </w:rPr>
-        <w:lastRenderedPageBreak/>
-        <w:t>vaca</w:t>
+        <w:t>V</w:t>
+      </w:r>
+      <w:r>
+        <w:rPr>
+          <w:rFonts w:ascii="Times New Roman" w:hAnsi="Times New Roman" w:cs="Times New Roman"/>
+        </w:rPr>
+        <w:t>aca</w:t>
       </w:r>
       <w:r>
         <w:rPr>
@@ -4054,7 +4413,14 @@
         <w:rPr>
           <w:rFonts w:ascii="Times New Roman" w:hAnsi="Times New Roman" w:cs="Times New Roman"/>
         </w:rPr>
-        <w:t>águila</w:t>
+        <w:lastRenderedPageBreak/>
+        <w:t>Á</w:t>
+      </w:r>
+      <w:r>
+        <w:rPr>
+          <w:rFonts w:ascii="Times New Roman" w:hAnsi="Times New Roman" w:cs="Times New Roman"/>
+        </w:rPr>
+        <w:t>guila</w:t>
       </w:r>
       <w:r>
         <w:rPr>
@@ -4244,6 +4610,13 @@
               </w:rPr>
               <w:t>Conjuntos en los cuales se analiza la pertenencia de un determinado elemento</w:t>
             </w:r>
+            <w:r>
+              <w:rPr>
+                <w:rFonts w:ascii="Times New Roman" w:hAnsi="Times New Roman" w:cs="Times New Roman"/>
+                <w:color w:val="000000"/>
+              </w:rPr>
+              <w:t>.</w:t>
+            </w:r>
           </w:p>
         </w:tc>
       </w:tr>
@@ -4291,7 +4664,28 @@
           <w:rFonts w:ascii="Times New Roman" w:hAnsi="Times New Roman" w:cs="Times New Roman"/>
           <w:b/>
         </w:rPr>
-        <w:t>1.4 Relación de Contenencia</w:t>
+        <w:t>1.4 La r</w:t>
+      </w:r>
+      <w:r>
+        <w:rPr>
+          <w:rFonts w:ascii="Times New Roman" w:hAnsi="Times New Roman" w:cs="Times New Roman"/>
+          <w:b/>
+        </w:rPr>
+        <w:t xml:space="preserve">elación de </w:t>
+      </w:r>
+      <w:r>
+        <w:rPr>
+          <w:rFonts w:ascii="Times New Roman" w:hAnsi="Times New Roman" w:cs="Times New Roman"/>
+          <w:b/>
+        </w:rPr>
+        <w:t>c</w:t>
+      </w:r>
+      <w:r>
+        <w:rPr>
+          <w:rFonts w:ascii="Times New Roman" w:hAnsi="Times New Roman" w:cs="Times New Roman"/>
+          <w:b/>
+        </w:rPr>
+        <w:t>ontenencia</w:t>
       </w:r>
     </w:p>
     <w:p>
@@ -4314,7 +4708,31 @@
         <w:rPr>
           <w:rFonts w:ascii="Times New Roman" w:hAnsi="Times New Roman" w:cs="Times New Roman"/>
         </w:rPr>
-        <w:t xml:space="preserve">Cuando todos los elementos de un conjunto A, pertenecen también al conjunto B, </w:t>
+        <w:t>Cuando todos</w:t>
+      </w:r>
+      <w:r>
+        <w:rPr>
+          <w:rFonts w:ascii="Times New Roman" w:hAnsi="Times New Roman" w:cs="Times New Roman"/>
+        </w:rPr>
+        <w:t xml:space="preserve"> los elementos de un conjunto A</w:t>
+      </w:r>
+      <w:r>
+        <w:rPr>
+          <w:rFonts w:ascii="Times New Roman" w:hAnsi="Times New Roman" w:cs="Times New Roman"/>
+        </w:rPr>
+        <w:t xml:space="preserve"> p</w:t>
+      </w:r>
+      <w:r>
+        <w:rPr>
+          <w:rFonts w:ascii="Times New Roman" w:hAnsi="Times New Roman" w:cs="Times New Roman"/>
+        </w:rPr>
+        <w:t>ertenecen también al conjunto B</w:t>
+      </w:r>
+      <w:r>
+        <w:rPr>
+          <w:rFonts w:ascii="Times New Roman" w:hAnsi="Times New Roman" w:cs="Times New Roman"/>
+        </w:rPr>
+        <w:t xml:space="preserve"> </w:t>
       </w:r>
       <w:r>
         <w:rPr>
@@ -4359,10 +4777,10 @@
             <v:path o:extrusionok="f" gradientshapeok="t" o:connecttype="rect"/>
             <o:lock v:ext="edit" aspectratio="t"/>
           </v:shapetype>
-          <v:shape id="_x0000_i1025" type="#_x0000_t75" style="width:33pt;height:12pt" o:ole="">
+          <v:shape id="_x0000_i1025" type="#_x0000_t75" style="width:33.5pt;height:11.7pt" o:ole="">
             <v:imagedata r:id="rId12" o:title=""/>
           </v:shape>
-          <o:OLEObject Type="Embed" ProgID="Equation.3" ShapeID="_x0000_i1025" DrawAspect="Content" ObjectID="_1364287959" r:id="rId13"/>
+          <o:OLEObject Type="Embed" ProgID="Equation.3" ShapeID="_x0000_i1025" DrawAspect="Content" ObjectID="_1365015319" r:id="rId13"/>
         </w:object>
       </w:r>
       <w:r>
@@ -4521,10 +4939,10 @@
                 <w:position w:val="-4"/>
               </w:rPr>
               <w:object w:dxaOrig="240" w:dyaOrig="240" w14:anchorId="4EEB9C2C">
-                <v:shape id="_x0000_i1026" type="#_x0000_t75" style="width:12pt;height:12pt" o:ole="">
+                <v:shape id="_x0000_i1026" type="#_x0000_t75" style="width:11.7pt;height:11.7pt" o:ole="">
                   <v:imagedata r:id="rId14" o:title=""/>
                 </v:shape>
-                <o:OLEObject Type="Embed" ProgID="Equation.3" ShapeID="_x0000_i1026" DrawAspect="Content" ObjectID="_1364287960" r:id="rId15"/>
+                <o:OLEObject Type="Embed" ProgID="Equation.3" ShapeID="_x0000_i1026" DrawAspect="Content" ObjectID="_1365015320" r:id="rId15"/>
               </w:object>
             </w:r>
             <w:r>
@@ -4576,7 +4994,84 @@
         <w:rPr>
           <w:rFonts w:ascii="Times New Roman" w:hAnsi="Times New Roman" w:cs="Times New Roman"/>
         </w:rPr>
-        <w:t>Por ejemplo:</w:t>
+        <w:t xml:space="preserve">Por ejemplo, </w:t>
+      </w:r>
+      <w:r>
+        <w:rPr>
+          <w:rFonts w:ascii="Times New Roman" w:hAnsi="Times New Roman" w:cs="Times New Roman"/>
+        </w:rPr>
+        <w:t>con</w:t>
+      </w:r>
+      <w:r>
+        <w:rPr>
+          <w:rFonts w:ascii="Times New Roman" w:hAnsi="Times New Roman" w:cs="Times New Roman"/>
+        </w:rPr>
+        <w:t xml:space="preserve"> relación a los conjuntos </w:t>
+      </w:r>
+      <w:r>
+        <w:rPr>
+          <w:rFonts w:ascii="Times New Roman" w:hAnsi="Times New Roman" w:cs="Times New Roman"/>
+          <w:i/>
+        </w:rPr>
+        <w:t>F</w:t>
+      </w:r>
+      <w:r>
+        <w:rPr>
+          <w:rFonts w:ascii="Times New Roman" w:hAnsi="Times New Roman" w:cs="Times New Roman"/>
+        </w:rPr>
+        <w:t xml:space="preserve">={números de la tabla del 2} y </w:t>
+      </w:r>
+      <w:r>
+        <w:rPr>
+          <w:rFonts w:ascii="Times New Roman" w:hAnsi="Times New Roman" w:cs="Times New Roman"/>
+          <w:i/>
+        </w:rPr>
+        <w:t>T</w:t>
+      </w:r>
+      <w:r>
+        <w:rPr>
+          <w:rFonts w:ascii="Times New Roman" w:hAnsi="Times New Roman" w:cs="Times New Roman"/>
+        </w:rPr>
+        <w:t xml:space="preserve">={números dígitos pares} se puede decir que </w:t>
+      </w:r>
+      <w:r>
+        <w:rPr>
+          <w:rFonts w:ascii="Times New Roman" w:hAnsi="Times New Roman" w:cs="Times New Roman"/>
+          <w:i/>
+        </w:rPr>
+        <w:t>T</w:t>
+      </w:r>
+      <w:r>
+        <w:rPr>
+          <w:rFonts w:ascii="Times New Roman" w:hAnsi="Times New Roman" w:cs="Times New Roman"/>
+        </w:rPr>
+        <w:t xml:space="preserve"> </w:t>
+      </w:r>
+      <w:r>
+        <w:rPr>
+          <w:rFonts w:ascii="Times New Roman" w:hAnsi="Times New Roman" w:cs="Times New Roman"/>
+          <w:b/>
+        </w:rPr>
+        <w:t>está contenido</w:t>
+      </w:r>
+      <w:r>
+        <w:rPr>
+          <w:rFonts w:ascii="Times New Roman" w:hAnsi="Times New Roman" w:cs="Times New Roman"/>
+        </w:rPr>
+        <w:t xml:space="preserve"> en</w:t>
+      </w:r>
+      <w:r>
+        <w:rPr>
+          <w:rFonts w:ascii="Times New Roman" w:hAnsi="Times New Roman" w:cs="Times New Roman"/>
+          <w:i/>
+        </w:rPr>
+        <w:t xml:space="preserve"> F</w:t>
+      </w:r>
+      <w:r>
+        <w:rPr>
+          <w:rFonts w:ascii="Times New Roman" w:hAnsi="Times New Roman" w:cs="Times New Roman"/>
+        </w:rPr>
+        <w:t>. Observa:</w:t>
       </w:r>
     </w:p>
     <w:p>
@@ -4589,12 +5084,6 @@
       <w:r>
         <w:rPr>
           <w:rFonts w:ascii="Times New Roman" w:hAnsi="Times New Roman" w:cs="Times New Roman"/>
-        </w:rPr>
-        <w:t xml:space="preserve">Los en relación a los conjuntos </w:t>
-      </w:r>
-      <w:r>
-        <w:rPr>
-          <w:rFonts w:ascii="Times New Roman" w:hAnsi="Times New Roman" w:cs="Times New Roman"/>
           <w:i/>
         </w:rPr>
         <w:t>F</w:t>
@@ -4603,59 +5092,7 @@
         <w:rPr>
           <w:rFonts w:ascii="Times New Roman" w:hAnsi="Times New Roman" w:cs="Times New Roman"/>
         </w:rPr>
-        <w:t xml:space="preserve">={números de la tabla del 2} y </w:t>
-      </w:r>
-      <w:r>
-        <w:rPr>
-          <w:rFonts w:ascii="Times New Roman" w:hAnsi="Times New Roman" w:cs="Times New Roman"/>
-          <w:i/>
-        </w:rPr>
-        <w:t>T</w:t>
-      </w:r>
-      <w:r>
-        <w:rPr>
-          <w:rFonts w:ascii="Times New Roman" w:hAnsi="Times New Roman" w:cs="Times New Roman"/>
-        </w:rPr>
-        <w:t xml:space="preserve">={números dígitos pares} se puede decir que </w:t>
-      </w:r>
-      <w:r>
-        <w:rPr>
-          <w:rFonts w:ascii="Times New Roman" w:hAnsi="Times New Roman" w:cs="Times New Roman"/>
-          <w:i/>
-        </w:rPr>
-        <w:t>T</w:t>
-      </w:r>
-      <w:r>
-        <w:rPr>
-          <w:rFonts w:ascii="Times New Roman" w:hAnsi="Times New Roman" w:cs="Times New Roman"/>
-        </w:rPr>
-        <w:t xml:space="preserve"> </w:t>
-      </w:r>
-      <w:r>
-        <w:rPr>
-          <w:rFonts w:ascii="Times New Roman" w:hAnsi="Times New Roman" w:cs="Times New Roman"/>
-          <w:b/>
-        </w:rPr>
-        <w:t>está contenido</w:t>
-      </w:r>
-      <w:r>
-        <w:rPr>
-          <w:rFonts w:ascii="Times New Roman" w:hAnsi="Times New Roman" w:cs="Times New Roman"/>
-        </w:rPr>
-        <w:t xml:space="preserve"> en</w:t>
-      </w:r>
-      <w:r>
-        <w:rPr>
-          <w:rFonts w:ascii="Times New Roman" w:hAnsi="Times New Roman" w:cs="Times New Roman"/>
-          <w:i/>
-        </w:rPr>
-        <w:t xml:space="preserve"> F</w:t>
-      </w:r>
-      <w:r>
-        <w:rPr>
-          <w:rFonts w:ascii="Times New Roman" w:hAnsi="Times New Roman" w:cs="Times New Roman"/>
-        </w:rPr>
-        <w:t>. Observa:</w:t>
+        <w:t>={2, 4, 6, 8, 10, 12, 14, 16, 18, 20}</w:t>
       </w:r>
     </w:p>
     <w:p>
@@ -4670,13 +5107,13 @@
           <w:rFonts w:ascii="Times New Roman" w:hAnsi="Times New Roman" w:cs="Times New Roman"/>
           <w:i/>
         </w:rPr>
-        <w:t>F</w:t>
-      </w:r>
-      <w:r>
-        <w:rPr>
-          <w:rFonts w:ascii="Times New Roman" w:hAnsi="Times New Roman" w:cs="Times New Roman"/>
-        </w:rPr>
-        <w:t>={2, 4, 6, 8, 10, 12, 14, 16, 18, 20}</w:t>
+        <w:t>T</w:t>
+      </w:r>
+      <w:r>
+        <w:rPr>
+          <w:rFonts w:ascii="Times New Roman" w:hAnsi="Times New Roman" w:cs="Times New Roman"/>
+        </w:rPr>
+        <w:t>={2, 4, 6, 8}</w:t>
       </w:r>
     </w:p>
     <w:p>
@@ -4686,19 +5123,6 @@
           <w:rFonts w:ascii="Times New Roman" w:hAnsi="Times New Roman" w:cs="Times New Roman"/>
         </w:rPr>
       </w:pPr>
-      <w:r>
-        <w:rPr>
-          <w:rFonts w:ascii="Times New Roman" w:hAnsi="Times New Roman" w:cs="Times New Roman"/>
-          <w:i/>
-        </w:rPr>
-        <w:t>T</w:t>
-      </w:r>
-      <w:r>
-        <w:rPr>
-          <w:rFonts w:ascii="Times New Roman" w:hAnsi="Times New Roman" w:cs="Times New Roman"/>
-        </w:rPr>
-        <w:t>={2, 4, 6, 8}</w:t>
-      </w:r>
     </w:p>
     <w:p>
       <w:pPr>
@@ -4707,6 +5131,38 @@
           <w:rFonts w:ascii="Times New Roman" w:hAnsi="Times New Roman" w:cs="Times New Roman"/>
         </w:rPr>
       </w:pPr>
+      <w:r>
+        <w:rPr>
+          <w:rFonts w:ascii="Times New Roman" w:hAnsi="Times New Roman" w:cs="Times New Roman"/>
+        </w:rPr>
+        <w:t xml:space="preserve">Los elementos de </w:t>
+      </w:r>
+      <w:r>
+        <w:rPr>
+          <w:rFonts w:ascii="Times New Roman" w:hAnsi="Times New Roman" w:cs="Times New Roman"/>
+          <w:i/>
+        </w:rPr>
+        <w:t>T</w:t>
+      </w:r>
+      <w:r>
+        <w:rPr>
+          <w:rFonts w:ascii="Times New Roman" w:hAnsi="Times New Roman" w:cs="Times New Roman"/>
+        </w:rPr>
+        <w:t xml:space="preserve"> que son 2, 4, 6 y 8 también son elementos de </w:t>
+      </w:r>
+      <w:r>
+        <w:rPr>
+          <w:rFonts w:ascii="Times New Roman" w:hAnsi="Times New Roman" w:cs="Times New Roman"/>
+          <w:i/>
+        </w:rPr>
+        <w:t>F</w:t>
+      </w:r>
+      <w:r>
+        <w:rPr>
+          <w:rFonts w:ascii="Times New Roman" w:hAnsi="Times New Roman" w:cs="Times New Roman"/>
+        </w:rPr>
+        <w:t>.</w:t>
+      </w:r>
     </w:p>
     <w:p>
       <w:pPr>
@@ -4718,21 +5174,14 @@
       <w:r>
         <w:rPr>
           <w:rFonts w:ascii="Times New Roman" w:hAnsi="Times New Roman" w:cs="Times New Roman"/>
-        </w:rPr>
-        <w:t xml:space="preserve">Los elementos de T que son 2, 4, 6 y 8 también son elementos de </w:t>
-      </w:r>
-      <w:r>
-        <w:rPr>
-          <w:rFonts w:ascii="Times New Roman" w:hAnsi="Times New Roman" w:cs="Times New Roman"/>
-          <w:i/>
-        </w:rPr>
-        <w:t>F</w:t>
-      </w:r>
-      <w:r>
-        <w:rPr>
-          <w:rFonts w:ascii="Times New Roman" w:hAnsi="Times New Roman" w:cs="Times New Roman"/>
-        </w:rPr>
-        <w:t>.</w:t>
+          <w:position w:val="-4"/>
+        </w:rPr>
+        <w:object w:dxaOrig="660" w:dyaOrig="240" w14:anchorId="100A9594">
+          <v:shape id="_x0000_i1027" type="#_x0000_t75" style="width:33.5pt;height:11.7pt" o:ole="">
+            <v:imagedata r:id="rId16" o:title=""/>
+          </v:shape>
+          <o:OLEObject Type="Embed" ProgID="Equation.3" ShapeID="_x0000_i1027" DrawAspect="Content" ObjectID="_1365015321" r:id="rId17"/>
+        </w:object>
       </w:r>
     </w:p>
     <w:p>
@@ -4745,14 +5194,29 @@
       <w:r>
         <w:rPr>
           <w:rFonts w:ascii="Times New Roman" w:hAnsi="Times New Roman" w:cs="Times New Roman"/>
-          <w:position w:val="-4"/>
-        </w:rPr>
-        <w:object w:dxaOrig="660" w:dyaOrig="240" w14:anchorId="100A9594">
-          <v:shape id="_x0000_i1027" type="#_x0000_t75" style="width:33pt;height:12pt" o:ole="">
-            <v:imagedata r:id="rId16" o:title=""/>
-          </v:shape>
-          <o:OLEObject Type="Embed" ProgID="Equation.3" ShapeID="_x0000_i1027" DrawAspect="Content" ObjectID="_1364287961" r:id="rId17"/>
-        </w:object>
+          <w:i/>
+        </w:rPr>
+        <w:t>T</w:t>
+      </w:r>
+      <w:r>
+        <w:rPr>
+          <w:rFonts w:ascii="Times New Roman" w:hAnsi="Times New Roman" w:cs="Times New Roman"/>
+        </w:rPr>
+        <w:t xml:space="preserve"> </w:t>
+      </w:r>
+      <w:r>
+        <w:rPr>
+          <w:rFonts w:ascii="Times New Roman" w:hAnsi="Times New Roman" w:cs="Times New Roman"/>
+          <w:b/>
+        </w:rPr>
+        <w:t>está contenido en</w:t>
+      </w:r>
+      <w:r>
+        <w:rPr>
+          <w:rFonts w:ascii="Times New Roman" w:hAnsi="Times New Roman" w:cs="Times New Roman"/>
+          <w:i/>
+        </w:rPr>
+        <w:t xml:space="preserve"> F</w:t>
       </w:r>
     </w:p>
     <w:p>
@@ -4760,13 +5224,14 @@
         <w:spacing w:after="0"/>
         <w:rPr>
           <w:rFonts w:ascii="Times New Roman" w:hAnsi="Times New Roman" w:cs="Times New Roman"/>
-        </w:rPr>
-      </w:pPr>
-      <w:r>
-        <w:rPr>
-          <w:rFonts w:ascii="Times New Roman" w:hAnsi="Times New Roman" w:cs="Times New Roman"/>
           <w:i/>
         </w:rPr>
+      </w:pPr>
+      <w:r>
+        <w:rPr>
+          <w:rFonts w:ascii="Times New Roman" w:hAnsi="Times New Roman" w:cs="Times New Roman"/>
+          <w:i/>
+        </w:rPr>
         <w:t>T</w:t>
       </w:r>
       <w:r>
@@ -4780,14 +5245,20 @@
           <w:rFonts w:ascii="Times New Roman" w:hAnsi="Times New Roman" w:cs="Times New Roman"/>
           <w:b/>
         </w:rPr>
-        <w:t>está contenido en</w:t>
+        <w:t>es subconjunto de</w:t>
+      </w:r>
+      <w:r>
+        <w:rPr>
+          <w:rFonts w:ascii="Times New Roman" w:hAnsi="Times New Roman" w:cs="Times New Roman"/>
+        </w:rPr>
+        <w:t xml:space="preserve"> </w:t>
       </w:r>
       <w:r>
         <w:rPr>
           <w:rFonts w:ascii="Times New Roman" w:hAnsi="Times New Roman" w:cs="Times New Roman"/>
           <w:i/>
         </w:rPr>
-        <w:t xml:space="preserve"> F</w:t>
+        <w:t>F</w:t>
       </w:r>
     </w:p>
     <w:p>
@@ -4795,41 +5266,13 @@
         <w:spacing w:after="0"/>
         <w:rPr>
           <w:rFonts w:ascii="Times New Roman" w:hAnsi="Times New Roman" w:cs="Times New Roman"/>
-          <w:i/>
-        </w:rPr>
-      </w:pPr>
-      <w:r>
-        <w:rPr>
-          <w:rFonts w:ascii="Times New Roman" w:hAnsi="Times New Roman" w:cs="Times New Roman"/>
-          <w:i/>
-        </w:rPr>
-        <w:t>T</w:t>
-      </w:r>
-      <w:r>
-        <w:rPr>
-          <w:rFonts w:ascii="Times New Roman" w:hAnsi="Times New Roman" w:cs="Times New Roman"/>
-        </w:rPr>
-        <w:t xml:space="preserve"> </w:t>
-      </w:r>
-      <w:r>
-        <w:rPr>
-          <w:rFonts w:ascii="Times New Roman" w:hAnsi="Times New Roman" w:cs="Times New Roman"/>
-          <w:b/>
-        </w:rPr>
-        <w:t>es subconjunto de</w:t>
-      </w:r>
-      <w:r>
-        <w:rPr>
-          <w:rFonts w:ascii="Times New Roman" w:hAnsi="Times New Roman" w:cs="Times New Roman"/>
-        </w:rPr>
-        <w:t xml:space="preserve"> </w:t>
-      </w:r>
-      <w:r>
-        <w:rPr>
-          <w:rFonts w:ascii="Times New Roman" w:hAnsi="Times New Roman" w:cs="Times New Roman"/>
-          <w:i/>
-        </w:rPr>
-        <w:t>F</w:t>
+        </w:rPr>
+      </w:pPr>
+      <w:r>
+        <w:rPr>
+          <w:rFonts w:ascii="Times New Roman" w:hAnsi="Times New Roman" w:cs="Times New Roman"/>
+        </w:rPr>
+        <w:t>Observa gráficamente esta relación:</w:t>
       </w:r>
     </w:p>
     <w:p>
@@ -4839,12 +5282,6 @@
           <w:rFonts w:ascii="Times New Roman" w:hAnsi="Times New Roman" w:cs="Times New Roman"/>
         </w:rPr>
       </w:pPr>
-      <w:r>
-        <w:rPr>
-          <w:rFonts w:ascii="Times New Roman" w:hAnsi="Times New Roman" w:cs="Times New Roman"/>
-        </w:rPr>
-        <w:t>Observa gráficamente esta relación:</w:t>
-      </w:r>
     </w:p>
     <w:tbl>
       <w:tblPr>
@@ -5063,6 +5500,7 @@
                 <w:noProof/>
                 <w:lang w:val="es-ES" w:eastAsia="es-ES"/>
               </w:rPr>
+              <w:lastRenderedPageBreak/>
               <mc:AlternateContent>
                 <mc:Choice Requires="wpg">
                   <w:drawing>
@@ -6056,7 +6494,39 @@
                 <w:b/>
               </w:rPr>
               <w:lastRenderedPageBreak/>
-              <w:t>Código Shutterstock (o URL o la ruta en AulaPlaneta)</w:t>
+              <w:t xml:space="preserve">Código </w:t>
+            </w:r>
+            <w:proofErr w:type="spellStart"/>
+            <w:r>
+              <w:rPr>
+                <w:rFonts w:ascii="Times New Roman" w:hAnsi="Times New Roman" w:cs="Times New Roman"/>
+                <w:b/>
+              </w:rPr>
+              <w:t>Shutterstock</w:t>
+            </w:r>
+            <w:proofErr w:type="spellEnd"/>
+            <w:r>
+              <w:rPr>
+                <w:rFonts w:ascii="Times New Roman" w:hAnsi="Times New Roman" w:cs="Times New Roman"/>
+                <w:b/>
+              </w:rPr>
+              <w:t xml:space="preserve"> (o URL o la ruta en </w:t>
+            </w:r>
+            <w:proofErr w:type="spellStart"/>
+            <w:r>
+              <w:rPr>
+                <w:rFonts w:ascii="Times New Roman" w:hAnsi="Times New Roman" w:cs="Times New Roman"/>
+                <w:b/>
+              </w:rPr>
+              <w:t>AulaPlaneta</w:t>
+            </w:r>
+            <w:proofErr w:type="spellEnd"/>
+            <w:r>
+              <w:rPr>
+                <w:rFonts w:ascii="Times New Roman" w:hAnsi="Times New Roman" w:cs="Times New Roman"/>
+                <w:b/>
+              </w:rPr>
+              <w:t>)</w:t>
             </w:r>
           </w:p>
         </w:tc>
@@ -6360,12 +6830,6 @@
       <w:r>
         <w:rPr>
           <w:rFonts w:ascii="Times New Roman" w:hAnsi="Times New Roman" w:cs="Times New Roman"/>
-        </w:rPr>
-        <w:tab/>
-      </w:r>
-      <w:r>
-        <w:rPr>
-          <w:rFonts w:ascii="Times New Roman" w:hAnsi="Times New Roman" w:cs="Times New Roman"/>
           <w:highlight w:val="yellow"/>
         </w:rPr>
         <w:t>[SECCIÓN 2]</w:t>
@@ -6375,7 +6839,14 @@
           <w:rFonts w:ascii="Times New Roman" w:hAnsi="Times New Roman" w:cs="Times New Roman"/>
           <w:b/>
         </w:rPr>
-        <w:t>1.5 Consolidación</w:t>
+        <w:t xml:space="preserve">1.5 </w:t>
+      </w:r>
+      <w:r>
+        <w:rPr>
+          <w:rFonts w:ascii="Times New Roman" w:hAnsi="Times New Roman" w:cs="Times New Roman"/>
+          <w:b/>
+        </w:rPr>
+        <w:t>Consolidación</w:t>
       </w:r>
     </w:p>
     <w:p>
@@ -6389,7 +6860,25 @@
         <w:rPr>
           <w:rFonts w:ascii="Times New Roman" w:hAnsi="Times New Roman" w:cs="Times New Roman"/>
         </w:rPr>
-        <w:t>Para practicar los conceptos vistos hasta este tema resulta de mucha utilidad resolver las actividades que se muestran a continuación.</w:t>
+        <w:t xml:space="preserve">Para practicar los conceptos vistos hasta </w:t>
+      </w:r>
+      <w:r>
+        <w:rPr>
+          <w:rFonts w:ascii="Times New Roman" w:hAnsi="Times New Roman" w:cs="Times New Roman"/>
+        </w:rPr>
+        <w:t>a</w:t>
+      </w:r>
+      <w:r>
+        <w:rPr>
+          <w:rFonts w:ascii="Times New Roman" w:hAnsi="Times New Roman" w:cs="Times New Roman"/>
+        </w:rPr>
+        <w:t xml:space="preserve">hora, </w:t>
+      </w:r>
+      <w:r>
+        <w:rPr>
+          <w:rFonts w:ascii="Times New Roman" w:hAnsi="Times New Roman" w:cs="Times New Roman"/>
+        </w:rPr>
+        <w:t>resulta de mucha utilidad resolver las actividades que se muestran a continuación.</w:t>
       </w:r>
     </w:p>
     <w:p>
@@ -6619,14 +7108,6 @@
               </w:rPr>
               <w:t>.</w:t>
             </w:r>
-            <w:r>
-              <w:rPr>
-                <w:rFonts w:ascii="Times New Roman" w:hAnsi="Times New Roman" w:cs="Times New Roman"/>
-                <w:color w:val="000000"/>
-                <w:lang w:val="es-CO"/>
-              </w:rPr>
-              <w:t xml:space="preserve"> </w:t>
-            </w:r>
           </w:p>
         </w:tc>
       </w:tr>
@@ -6669,7 +7150,14 @@
           <w:rFonts w:ascii="Times New Roman" w:hAnsi="Times New Roman" w:cs="Times New Roman"/>
           <w:b/>
         </w:rPr>
-        <w:t>2  Operaciones entre conjuntos</w:t>
+        <w:t>2 Las o</w:t>
+      </w:r>
+      <w:r>
+        <w:rPr>
+          <w:rFonts w:ascii="Times New Roman" w:hAnsi="Times New Roman" w:cs="Times New Roman"/>
+          <w:b/>
+        </w:rPr>
+        <w:t>peraciones entre conjuntos</w:t>
       </w:r>
     </w:p>
     <w:p>
@@ -6686,13 +7174,43 @@
         <w:rPr>
           <w:rFonts w:ascii="Times New Roman" w:hAnsi="Times New Roman" w:cs="Times New Roman"/>
         </w:rPr>
-        <w:t>Es posible generar nuevos conjuntos a partir de dos conjuntos, esto se hace básicamente con tres op</w:t>
-      </w:r>
-      <w:r>
-        <w:rPr>
-          <w:rFonts w:ascii="Times New Roman" w:hAnsi="Times New Roman" w:cs="Times New Roman"/>
-        </w:rPr>
-        <w:t>eraciones: Unión e Intersección</w:t>
+        <w:t>Es posible generar nuevos conju</w:t>
+      </w:r>
+      <w:r>
+        <w:rPr>
+          <w:rFonts w:ascii="Times New Roman" w:hAnsi="Times New Roman" w:cs="Times New Roman"/>
+        </w:rPr>
+        <w:t>ntos a partir de dos conjuntos. E</w:t>
+      </w:r>
+      <w:r>
+        <w:rPr>
+          <w:rFonts w:ascii="Times New Roman" w:hAnsi="Times New Roman" w:cs="Times New Roman"/>
+        </w:rPr>
+        <w:t xml:space="preserve">sto se hace básicamente con </w:t>
+      </w:r>
+      <w:r>
+        <w:rPr>
+          <w:rFonts w:ascii="Times New Roman" w:hAnsi="Times New Roman" w:cs="Times New Roman"/>
+        </w:rPr>
+        <w:t>dos</w:t>
+      </w:r>
+      <w:r>
+        <w:rPr>
+          <w:rFonts w:ascii="Times New Roman" w:hAnsi="Times New Roman" w:cs="Times New Roman"/>
+        </w:rPr>
+        <w:t xml:space="preserve"> op</w:t>
+      </w:r>
+      <w:r>
+        <w:rPr>
+          <w:rFonts w:ascii="Times New Roman" w:hAnsi="Times New Roman" w:cs="Times New Roman"/>
+        </w:rPr>
+        <w:t>eraciones: unión e i</w:t>
+      </w:r>
+      <w:r>
+        <w:rPr>
+          <w:rFonts w:ascii="Times New Roman" w:hAnsi="Times New Roman" w:cs="Times New Roman"/>
+        </w:rPr>
+        <w:t>ntersección</w:t>
       </w:r>
       <w:r>
         <w:rPr>
@@ -6749,7 +7267,14 @@
           <w:rFonts w:ascii="Times New Roman" w:hAnsi="Times New Roman" w:cs="Times New Roman"/>
           <w:b/>
         </w:rPr>
-        <w:t>Unión</w:t>
+        <w:t>La u</w:t>
+      </w:r>
+      <w:r>
+        <w:rPr>
+          <w:rFonts w:ascii="Times New Roman" w:hAnsi="Times New Roman" w:cs="Times New Roman"/>
+          <w:b/>
+        </w:rPr>
+        <w:t>nión</w:t>
       </w:r>
       <w:r>
         <w:rPr>
@@ -6869,7 +7394,6 @@
         <w:rPr>
           <w:rFonts w:ascii="Times New Roman" w:hAnsi="Times New Roman" w:cs="Times New Roman"/>
         </w:rPr>
-        <w:lastRenderedPageBreak/>
         <w:t xml:space="preserve">en la cual el símbolo </w:t>
       </w:r>
       <w:r>
@@ -6883,7 +7407,19 @@
         <w:rPr>
           <w:rFonts w:ascii="Times New Roman" w:hAnsi="Times New Roman" w:cs="Times New Roman"/>
         </w:rPr>
-        <w:t xml:space="preserve"> se lee “Unión”</w:t>
+        <w:t xml:space="preserve"> se lee “u</w:t>
+      </w:r>
+      <w:r>
+        <w:rPr>
+          <w:rFonts w:ascii="Times New Roman" w:hAnsi="Times New Roman" w:cs="Times New Roman"/>
+        </w:rPr>
+        <w:t>nión”</w:t>
+      </w:r>
+      <w:r>
+        <w:rPr>
+          <w:rFonts w:ascii="Times New Roman" w:hAnsi="Times New Roman" w:cs="Times New Roman"/>
+        </w:rPr>
+        <w:t>.</w:t>
       </w:r>
     </w:p>
     <w:p>
@@ -6892,34 +7428,10 @@
           <w:tab w:val="right" w:pos="8498"/>
         </w:tabs>
         <w:spacing w:after="0"/>
-        <w:jc w:val="center"/>
-        <w:rPr>
-          <w:rFonts w:ascii="Times New Roman" w:hAnsi="Times New Roman" w:cs="Times New Roman"/>
-        </w:rPr>
-      </w:pPr>
-      <w:r>
-        <w:rPr>
-          <w:rFonts w:ascii="Times New Roman" w:hAnsi="Times New Roman" w:cs="Times New Roman"/>
-          <w:i/>
-          <w:position w:val="-6"/>
-        </w:rPr>
-        <w:t>A</w:t>
-      </w:r>
-      <w:r>
-        <w:rPr>
-          <w:rFonts w:ascii="Times New Roman" w:hAnsi="Times New Roman" w:cs="Times New Roman"/>
-          <w:position w:val="-6"/>
-        </w:rPr>
-        <w:sym w:font="Symbol" w:char="F0C8"/>
-      </w:r>
-      <w:r>
-        <w:rPr>
-          <w:rFonts w:ascii="Times New Roman" w:hAnsi="Times New Roman" w:cs="Times New Roman"/>
-          <w:i/>
-          <w:position w:val="-6"/>
-        </w:rPr>
-        <w:t>B</w:t>
-      </w:r>
+        <w:rPr>
+          <w:rFonts w:ascii="Times New Roman" w:hAnsi="Times New Roman" w:cs="Times New Roman"/>
+        </w:rPr>
+      </w:pPr>
     </w:p>
     <w:p>
       <w:pPr>
@@ -6934,22 +7446,47 @@
       <w:r>
         <w:rPr>
           <w:rFonts w:ascii="Times New Roman" w:hAnsi="Times New Roman" w:cs="Times New Roman"/>
-        </w:rPr>
-        <w:t xml:space="preserve"> </w:t>
-      </w:r>
-      <w:r>
-        <w:rPr>
-          <w:rFonts w:ascii="Times New Roman" w:hAnsi="Times New Roman" w:cs="Times New Roman"/>
-        </w:rPr>
-        <w:t xml:space="preserve">es el conjunto formado por los elementos que pertenecen a </w:t>
-      </w:r>
-      <w:r>
-        <w:rPr>
-          <w:rFonts w:ascii="Times New Roman" w:hAnsi="Times New Roman" w:cs="Times New Roman"/>
           <w:i/>
+          <w:position w:val="-6"/>
         </w:rPr>
         <w:t>A</w:t>
       </w:r>
+      <w:r>
+        <w:rPr>
+          <w:rFonts w:ascii="Times New Roman" w:hAnsi="Times New Roman" w:cs="Times New Roman"/>
+          <w:position w:val="-6"/>
+        </w:rPr>
+        <w:sym w:font="Symbol" w:char="F0C8"/>
+      </w:r>
+      <w:r>
+        <w:rPr>
+          <w:rFonts w:ascii="Times New Roman" w:hAnsi="Times New Roman" w:cs="Times New Roman"/>
+          <w:i/>
+          <w:position w:val="-6"/>
+        </w:rPr>
+        <w:t>B</w:t>
+      </w:r>
+      <w:r>
+        <w:rPr>
+          <w:rFonts w:ascii="Times New Roman" w:hAnsi="Times New Roman" w:cs="Times New Roman"/>
+        </w:rPr>
+        <w:t xml:space="preserve"> e</w:t>
+      </w:r>
+      <w:r>
+        <w:rPr>
+          <w:rFonts w:ascii="Times New Roman" w:hAnsi="Times New Roman" w:cs="Times New Roman"/>
+        </w:rPr>
+        <w:t xml:space="preserve">s el conjunto formado por los elementos que pertenecen a </w:t>
+      </w:r>
+      <w:proofErr w:type="spellStart"/>
+      <w:r>
+        <w:rPr>
+          <w:rFonts w:ascii="Times New Roman" w:hAnsi="Times New Roman" w:cs="Times New Roman"/>
+          <w:i/>
+        </w:rPr>
+        <w:t>A</w:t>
+      </w:r>
+      <w:proofErr w:type="spellEnd"/>
       <w:r>
         <w:rPr>
           <w:rFonts w:ascii="Times New Roman" w:hAnsi="Times New Roman" w:cs="Times New Roman"/>
@@ -8195,7 +8732,39 @@
                 <w:rFonts w:ascii="Times New Roman" w:hAnsi="Times New Roman" w:cs="Times New Roman"/>
                 <w:b/>
               </w:rPr>
-              <w:t>Código Shutterstock (o URL o la ruta en AulaPlaneta)</w:t>
+              <w:t xml:space="preserve">Código </w:t>
+            </w:r>
+            <w:proofErr w:type="spellStart"/>
+            <w:r>
+              <w:rPr>
+                <w:rFonts w:ascii="Times New Roman" w:hAnsi="Times New Roman" w:cs="Times New Roman"/>
+                <w:b/>
+              </w:rPr>
+              <w:t>Shutterstock</w:t>
+            </w:r>
+            <w:proofErr w:type="spellEnd"/>
+            <w:r>
+              <w:rPr>
+                <w:rFonts w:ascii="Times New Roman" w:hAnsi="Times New Roman" w:cs="Times New Roman"/>
+                <w:b/>
+              </w:rPr>
+              <w:t xml:space="preserve"> (o URL o la ruta en </w:t>
+            </w:r>
+            <w:proofErr w:type="spellStart"/>
+            <w:r>
+              <w:rPr>
+                <w:rFonts w:ascii="Times New Roman" w:hAnsi="Times New Roman" w:cs="Times New Roman"/>
+                <w:b/>
+              </w:rPr>
+              <w:t>AulaPlaneta</w:t>
+            </w:r>
+            <w:proofErr w:type="spellEnd"/>
+            <w:r>
+              <w:rPr>
+                <w:rFonts w:ascii="Times New Roman" w:hAnsi="Times New Roman" w:cs="Times New Roman"/>
+                <w:b/>
+              </w:rPr>
+              <w:t>)</w:t>
             </w:r>
           </w:p>
         </w:tc>
@@ -8433,7 +9002,14 @@
           <w:rFonts w:ascii="Times New Roman" w:hAnsi="Times New Roman" w:cs="Times New Roman"/>
           <w:b/>
         </w:rPr>
-        <w:t>2.2 Intersección entre conjuntos</w:t>
+        <w:t>2.2 La i</w:t>
+      </w:r>
+      <w:r>
+        <w:rPr>
+          <w:rFonts w:ascii="Times New Roman" w:hAnsi="Times New Roman" w:cs="Times New Roman"/>
+          <w:b/>
+        </w:rPr>
+        <w:t>ntersección entre conjuntos</w:t>
       </w:r>
     </w:p>
     <w:p>
@@ -8565,7 +9141,13 @@
         <w:rPr>
           <w:rFonts w:ascii="Times New Roman" w:hAnsi="Times New Roman" w:cs="Times New Roman"/>
         </w:rPr>
-        <w:t xml:space="preserve"> se lee “Intersección”</w:t>
+        <w:t xml:space="preserve"> se lee “i</w:t>
+      </w:r>
+      <w:r>
+        <w:rPr>
+          <w:rFonts w:ascii="Times New Roman" w:hAnsi="Times New Roman" w:cs="Times New Roman"/>
+        </w:rPr>
+        <w:t>ntersección”</w:t>
       </w:r>
     </w:p>
     <w:p>
@@ -8585,6 +9167,17 @@
         </w:rPr>
         <w:t xml:space="preserve"> </w:t>
       </w:r>
+    </w:p>
+    <w:p>
+      <w:pPr>
+        <w:tabs>
+          <w:tab w:val="right" w:pos="8498"/>
+        </w:tabs>
+        <w:spacing w:after="0"/>
+        <w:rPr>
+          <w:rFonts w:ascii="Times New Roman" w:hAnsi="Times New Roman" w:cs="Times New Roman"/>
+        </w:rPr>
+      </w:pPr>
       <w:r>
         <w:rPr>
           <w:rFonts w:ascii="Times New Roman" w:hAnsi="Times New Roman" w:cs="Times New Roman"/>
@@ -8612,7 +9205,7 @@
         <w:rPr>
           <w:rFonts w:ascii="Times New Roman" w:hAnsi="Times New Roman" w:cs="Times New Roman"/>
         </w:rPr>
-        <w:t xml:space="preserve">  </w:t>
+        <w:t xml:space="preserve"> </w:t>
       </w:r>
       <w:r>
         <w:rPr>
@@ -8620,6 +9213,7 @@
         </w:rPr>
         <w:t xml:space="preserve">es el conjunto formado por los elementos que pertenecen a </w:t>
       </w:r>
+      <w:proofErr w:type="spellStart"/>
       <w:r>
         <w:rPr>
           <w:rFonts w:ascii="Times New Roman" w:hAnsi="Times New Roman" w:cs="Times New Roman"/>
@@ -8627,6 +9221,7 @@
         </w:rPr>
         <w:t>A</w:t>
       </w:r>
+      <w:proofErr w:type="spellEnd"/>
       <w:r>
         <w:rPr>
           <w:rFonts w:ascii="Times New Roman" w:hAnsi="Times New Roman" w:cs="Times New Roman"/>
@@ -8650,8 +9245,25 @@
         <w:rPr>
           <w:rFonts w:ascii="Times New Roman" w:hAnsi="Times New Roman" w:cs="Times New Roman"/>
         </w:rPr>
-        <w:t>, es decir los elementos comunes entre los dos conjuntos.</w:t>
-      </w:r>
+        <w:t xml:space="preserve">, es decir los </w:t>
+      </w:r>
+      <w:r>
+        <w:rPr>
+          <w:rFonts w:ascii="Times New Roman" w:hAnsi="Times New Roman" w:cs="Times New Roman"/>
+        </w:rPr>
+        <w:t>elementos comunes entre los dos conjuntos.</w:t>
+      </w:r>
+    </w:p>
+    <w:p>
+      <w:pPr>
+        <w:tabs>
+          <w:tab w:val="right" w:pos="8498"/>
+        </w:tabs>
+        <w:spacing w:after="0"/>
+        <w:rPr>
+          <w:rFonts w:ascii="Times New Roman" w:hAnsi="Times New Roman" w:cs="Times New Roman"/>
+        </w:rPr>
+      </w:pPr>
     </w:p>
     <w:p>
       <w:pPr>
@@ -8782,8 +9394,6 @@
               </w:rPr>
               <w:t>6</w:t>
             </w:r>
-            <w:bookmarkStart w:id="0" w:name="_GoBack"/>
-            <w:bookmarkEnd w:id="0"/>
           </w:p>
         </w:tc>
       </w:tr>
@@ -9677,7 +10287,39 @@
                 <w:b/>
               </w:rPr>
               <w:lastRenderedPageBreak/>
-              <w:t>Código Shutterstock (o URL o la ruta en AulaPlaneta)</w:t>
+              <w:t xml:space="preserve">Código </w:t>
+            </w:r>
+            <w:proofErr w:type="spellStart"/>
+            <w:r>
+              <w:rPr>
+                <w:rFonts w:ascii="Times New Roman" w:hAnsi="Times New Roman" w:cs="Times New Roman"/>
+                <w:b/>
+              </w:rPr>
+              <w:t>Shutterstock</w:t>
+            </w:r>
+            <w:proofErr w:type="spellEnd"/>
+            <w:r>
+              <w:rPr>
+                <w:rFonts w:ascii="Times New Roman" w:hAnsi="Times New Roman" w:cs="Times New Roman"/>
+                <w:b/>
+              </w:rPr>
+              <w:t xml:space="preserve"> (o URL o la ruta en </w:t>
+            </w:r>
+            <w:proofErr w:type="spellStart"/>
+            <w:r>
+              <w:rPr>
+                <w:rFonts w:ascii="Times New Roman" w:hAnsi="Times New Roman" w:cs="Times New Roman"/>
+                <w:b/>
+              </w:rPr>
+              <w:t>AulaPlaneta</w:t>
+            </w:r>
+            <w:proofErr w:type="spellEnd"/>
+            <w:r>
+              <w:rPr>
+                <w:rFonts w:ascii="Times New Roman" w:hAnsi="Times New Roman" w:cs="Times New Roman"/>
+                <w:b/>
+              </w:rPr>
+              <w:t>)</w:t>
             </w:r>
           </w:p>
         </w:tc>
@@ -9885,7 +10527,21 @@
           <w:rFonts w:ascii="Times New Roman" w:hAnsi="Times New Roman" w:cs="Times New Roman"/>
           <w:position w:val="-14"/>
         </w:rPr>
-        <w:t>Cuando entre dos conjuntos hay elementos comunes los diagramas se dibujan entrelazados. En la región en la cual se cruzan las líneas de los diagramas se escriben los elementos comunes.</w:t>
+        <w:t>Cuando entre dos conjuntos hay elementos comunes</w:t>
+      </w:r>
+      <w:r>
+        <w:rPr>
+          <w:rFonts w:ascii="Times New Roman" w:hAnsi="Times New Roman" w:cs="Times New Roman"/>
+          <w:position w:val="-14"/>
+        </w:rPr>
+        <w:t>,</w:t>
+      </w:r>
+      <w:r>
+        <w:rPr>
+          <w:rFonts w:ascii="Times New Roman" w:hAnsi="Times New Roman" w:cs="Times New Roman"/>
+          <w:position w:val="-14"/>
+        </w:rPr>
+        <w:t xml:space="preserve"> los diagramas se dibujan entrelazados. En la región en la cual se cruzan las líneas de los diagramas se escriben los elementos comunes.</w:t>
       </w:r>
     </w:p>
     <w:p>
@@ -10062,118 +10718,19 @@
                 <w:rFonts w:ascii="Times New Roman" w:hAnsi="Times New Roman" w:cs="Times New Roman"/>
                 <w:color w:val="000000"/>
               </w:rPr>
-              <w:t>Conjuntos para los cuales se haya la unión y la intersección.</w:t>
-            </w:r>
-            <w:r>
-              <w:rPr>
-                <w:rFonts w:ascii="Times New Roman" w:hAnsi="Times New Roman" w:cs="Times New Roman"/>
-                <w:color w:val="000000"/>
-              </w:rPr>
-              <w:t xml:space="preserve">  </w:t>
+              <w:t>Conjuntos para los cuales se hall</w:t>
+            </w:r>
+            <w:r>
+              <w:rPr>
+                <w:rFonts w:ascii="Times New Roman" w:hAnsi="Times New Roman" w:cs="Times New Roman"/>
+                <w:color w:val="000000"/>
+              </w:rPr>
+              <w:t>a la unión y la intersección.</w:t>
             </w:r>
           </w:p>
         </w:tc>
       </w:tr>
     </w:tbl>
-    <w:p>
-      <w:pPr>
-        <w:tabs>
-          <w:tab w:val="right" w:pos="8498"/>
-        </w:tabs>
-        <w:spacing w:after="0"/>
-        <w:rPr>
-          <w:rFonts w:ascii="Times New Roman" w:hAnsi="Times New Roman" w:cs="Times New Roman"/>
-        </w:rPr>
-      </w:pPr>
-    </w:p>
-    <w:p>
-      <w:pPr>
-        <w:tabs>
-          <w:tab w:val="right" w:pos="8498"/>
-        </w:tabs>
-        <w:spacing w:after="0"/>
-        <w:rPr>
-          <w:rFonts w:ascii="Times New Roman" w:hAnsi="Times New Roman" w:cs="Times New Roman"/>
-        </w:rPr>
-      </w:pPr>
-    </w:p>
-    <w:p>
-      <w:pPr>
-        <w:tabs>
-          <w:tab w:val="right" w:pos="8498"/>
-        </w:tabs>
-        <w:spacing w:after="0"/>
-        <w:rPr>
-          <w:rFonts w:ascii="Times New Roman" w:hAnsi="Times New Roman" w:cs="Times New Roman"/>
-        </w:rPr>
-      </w:pPr>
-    </w:p>
-    <w:p>
-      <w:pPr>
-        <w:tabs>
-          <w:tab w:val="right" w:pos="8498"/>
-        </w:tabs>
-        <w:spacing w:after="0"/>
-        <w:rPr>
-          <w:rFonts w:ascii="Times New Roman" w:hAnsi="Times New Roman" w:cs="Times New Roman"/>
-        </w:rPr>
-      </w:pPr>
-    </w:p>
-    <w:p>
-      <w:pPr>
-        <w:tabs>
-          <w:tab w:val="right" w:pos="8498"/>
-        </w:tabs>
-        <w:spacing w:after="0"/>
-        <w:rPr>
-          <w:rFonts w:ascii="Times New Roman" w:hAnsi="Times New Roman" w:cs="Times New Roman"/>
-        </w:rPr>
-      </w:pPr>
-    </w:p>
-    <w:p>
-      <w:pPr>
-        <w:tabs>
-          <w:tab w:val="right" w:pos="8498"/>
-        </w:tabs>
-        <w:spacing w:after="0"/>
-        <w:rPr>
-          <w:rFonts w:ascii="Times New Roman" w:hAnsi="Times New Roman" w:cs="Times New Roman"/>
-        </w:rPr>
-      </w:pPr>
-    </w:p>
-    <w:p>
-      <w:pPr>
-        <w:tabs>
-          <w:tab w:val="right" w:pos="8498"/>
-        </w:tabs>
-        <w:spacing w:after="0"/>
-        <w:rPr>
-          <w:rFonts w:ascii="Times New Roman" w:hAnsi="Times New Roman" w:cs="Times New Roman"/>
-        </w:rPr>
-      </w:pPr>
-    </w:p>
-    <w:p>
-      <w:pPr>
-        <w:tabs>
-          <w:tab w:val="right" w:pos="8498"/>
-        </w:tabs>
-        <w:spacing w:after="0"/>
-        <w:rPr>
-          <w:rFonts w:ascii="Times New Roman" w:hAnsi="Times New Roman" w:cs="Times New Roman"/>
-        </w:rPr>
-      </w:pPr>
-    </w:p>
-    <w:p>
-      <w:pPr>
-        <w:tabs>
-          <w:tab w:val="right" w:pos="8498"/>
-        </w:tabs>
-        <w:spacing w:after="0"/>
-        <w:rPr>
-          <w:rFonts w:ascii="Times New Roman" w:hAnsi="Times New Roman" w:cs="Times New Roman"/>
-        </w:rPr>
-      </w:pPr>
-    </w:p>
     <w:p>
       <w:pPr>
         <w:tabs>
@@ -10359,7 +10916,15 @@
                 <w:color w:val="000000"/>
                 <w:lang w:val="es-CO"/>
               </w:rPr>
-              <w:t>Refuerza tu aprendizaje: Unión e intersección entre conjuntos</w:t>
+              <w:t>Refuerza tu aprendizaje: u</w:t>
+            </w:r>
+            <w:r>
+              <w:rPr>
+                <w:rFonts w:ascii="Times New Roman" w:hAnsi="Times New Roman" w:cs="Times New Roman"/>
+                <w:color w:val="000000"/>
+                <w:lang w:val="es-CO"/>
+              </w:rPr>
+              <w:t>nión e intersección entre conjuntos</w:t>
             </w:r>
           </w:p>
         </w:tc>
@@ -10406,7 +10971,15 @@
                 <w:color w:val="000000"/>
                 <w:lang w:val="es-CO"/>
               </w:rPr>
-              <w:t xml:space="preserve">Actividad para practicar  las operaciones entre conjuntos. </w:t>
+              <w:t>Actividad para practicar</w:t>
+            </w:r>
+            <w:r>
+              <w:rPr>
+                <w:rFonts w:ascii="Times New Roman" w:hAnsi="Times New Roman" w:cs="Times New Roman"/>
+                <w:color w:val="000000"/>
+                <w:lang w:val="es-CO"/>
+              </w:rPr>
+              <w:t xml:space="preserve"> las operaciones entre conjuntos. </w:t>
             </w:r>
           </w:p>
         </w:tc>
@@ -10534,7 +11107,6 @@
                 <w:color w:val="000000"/>
                 <w:lang w:val="es-CO"/>
               </w:rPr>
-              <w:lastRenderedPageBreak/>
               <w:t>Código</w:t>
             </w:r>
           </w:p>
@@ -10621,7 +11193,15 @@
                 <w:color w:val="000000"/>
                 <w:lang w:val="es-CO"/>
               </w:rPr>
-              <w:t>Conjuntos</w:t>
+              <w:t>c</w:t>
+            </w:r>
+            <w:r>
+              <w:rPr>
+                <w:rFonts w:ascii="Times New Roman" w:hAnsi="Times New Roman" w:cs="Times New Roman"/>
+                <w:color w:val="000000"/>
+                <w:lang w:val="es-CO"/>
+              </w:rPr>
+              <w:t>onjuntos</w:t>
             </w:r>
           </w:p>
         </w:tc>
@@ -10668,7 +11248,15 @@
                 <w:color w:val="000000"/>
                 <w:lang w:val="es-CO"/>
               </w:rPr>
-              <w:t>Actividad para practicar  l</w:t>
+              <w:t xml:space="preserve">Actividad para practicar </w:t>
+            </w:r>
+            <w:r>
+              <w:rPr>
+                <w:rFonts w:ascii="Times New Roman" w:hAnsi="Times New Roman" w:cs="Times New Roman"/>
+                <w:color w:val="000000"/>
+                <w:lang w:val="es-CO"/>
+              </w:rPr>
+              <w:t>l</w:t>
             </w:r>
             <w:r>
               <w:rPr>
@@ -10879,7 +11467,15 @@
                 <w:color w:val="000000"/>
                 <w:lang w:val="es-CO"/>
               </w:rPr>
-              <w:t>Relaciones entre c</w:t>
+              <w:t>r</w:t>
+            </w:r>
+            <w:r>
+              <w:rPr>
+                <w:rFonts w:ascii="Times New Roman" w:hAnsi="Times New Roman" w:cs="Times New Roman"/>
+                <w:color w:val="000000"/>
+                <w:lang w:val="es-CO"/>
+              </w:rPr>
+              <w:t>elaciones entre c</w:t>
             </w:r>
             <w:r>
               <w:rPr>
@@ -10912,6 +11508,7 @@
                 <w:color w:val="000000"/>
                 <w:lang w:val="es-CO"/>
               </w:rPr>
+              <w:lastRenderedPageBreak/>
               <w:t>Descripción</w:t>
             </w:r>
           </w:p>
@@ -10934,7 +11531,7 @@
                 <w:color w:val="000000"/>
                 <w:lang w:val="es-CO"/>
               </w:rPr>
-              <w:t>Actividad para practicar  l</w:t>
+              <w:t xml:space="preserve">Actividad para practicar </w:t>
             </w:r>
             <w:r>
               <w:rPr>
@@ -10942,7 +11539,31 @@
                 <w:color w:val="000000"/>
                 <w:lang w:val="es-CO"/>
               </w:rPr>
-              <w:t>os conceptos trabajados en relación con las relaciones entre elementos y conjuntos.</w:t>
+              <w:t>l</w:t>
+            </w:r>
+            <w:r>
+              <w:rPr>
+                <w:rFonts w:ascii="Times New Roman" w:hAnsi="Times New Roman" w:cs="Times New Roman"/>
+                <w:color w:val="000000"/>
+                <w:lang w:val="es-CO"/>
+              </w:rPr>
+              <w:t xml:space="preserve">os conceptos trabajados en </w:t>
+            </w:r>
+            <w:r>
+              <w:rPr>
+                <w:rFonts w:ascii="Times New Roman" w:hAnsi="Times New Roman" w:cs="Times New Roman"/>
+                <w:color w:val="000000"/>
+                <w:lang w:val="es-CO"/>
+              </w:rPr>
+              <w:t>cuanto a</w:t>
+            </w:r>
+            <w:r>
+              <w:rPr>
+                <w:rFonts w:ascii="Times New Roman" w:hAnsi="Times New Roman" w:cs="Times New Roman"/>
+                <w:color w:val="000000"/>
+                <w:lang w:val="es-CO"/>
+              </w:rPr>
+              <w:t xml:space="preserve"> las relaciones entre elementos y conjuntos.</w:t>
             </w:r>
             <w:r>
               <w:rPr>
@@ -11190,7 +11811,23 @@
                 <w:color w:val="000000"/>
                 <w:lang w:val="es-CO"/>
               </w:rPr>
-              <w:t xml:space="preserve">Mapa conceptual que permite visualizar el desarrollo del tema de Conjuntos. </w:t>
+              <w:t>Mapa conceptual que permite visual</w:t>
+            </w:r>
+            <w:r>
+              <w:rPr>
+                <w:rFonts w:ascii="Times New Roman" w:hAnsi="Times New Roman" w:cs="Times New Roman"/>
+                <w:color w:val="000000"/>
+                <w:lang w:val="es-CO"/>
+              </w:rPr>
+              <w:t>izar el desarrollo del tema de c</w:t>
+            </w:r>
+            <w:r>
+              <w:rPr>
+                <w:rFonts w:ascii="Times New Roman" w:hAnsi="Times New Roman" w:cs="Times New Roman"/>
+                <w:color w:val="000000"/>
+                <w:lang w:val="es-CO"/>
+              </w:rPr>
+              <w:t xml:space="preserve">onjuntos. </w:t>
             </w:r>
           </w:p>
         </w:tc>
@@ -11423,7 +12060,23 @@
                 <w:color w:val="000000"/>
                 <w:lang w:val="es-CO"/>
               </w:rPr>
-              <w:t xml:space="preserve">el tema de Conjuntos. </w:t>
+              <w:t xml:space="preserve">el tema de </w:t>
+            </w:r>
+            <w:r>
+              <w:rPr>
+                <w:rFonts w:ascii="Times New Roman" w:hAnsi="Times New Roman" w:cs="Times New Roman"/>
+                <w:color w:val="000000"/>
+                <w:lang w:val="es-CO"/>
+              </w:rPr>
+              <w:t>c</w:t>
+            </w:r>
+            <w:r>
+              <w:rPr>
+                <w:rFonts w:ascii="Times New Roman" w:hAnsi="Times New Roman" w:cs="Times New Roman"/>
+                <w:color w:val="000000"/>
+                <w:lang w:val="es-CO"/>
+              </w:rPr>
+              <w:t xml:space="preserve">onjuntos. </w:t>
             </w:r>
           </w:p>
         </w:tc>
@@ -11800,7 +12453,7 @@
         <w:rStyle w:val="Nmerodepgina"/>
         <w:noProof/>
       </w:rPr>
-      <w:t>8</w:t>
+      <w:t>3</w:t>
     </w:r>
     <w:r>
       <w:rPr>

</xml_diff>